<commit_message>
Final clean-up: remove large files from history
</commit_message>
<xml_diff>
--- a/ReadMe - Fraud Detection - 20250625.docx
+++ b/ReadMe - Fraud Detection - 20250625.docx
@@ -878,8 +878,61 @@
             <w:sz w:val="24"/>
             <w:szCs w:val="24"/>
           </w:rPr>
-          <w:t>https://github.com/btolawoyin/dsa</w:t>
+          <w:t>https://github.com/btolawoyin/dsa.git</w:t>
         </w:r>
+      </w:hyperlink>
+      <w:r>
+        <w:rPr>
+          <w:rFonts w:asciiTheme="majorHAnsi" w:hAnsiTheme="majorHAnsi" w:cstheme="majorHAnsi"/>
+          <w:sz w:val="24"/>
+          <w:szCs w:val="24"/>
+        </w:rPr>
+        <w:t xml:space="preserve"> </w:t>
+      </w:r>
+      <w:r>
+        <w:rPr>
+          <w:rFonts w:asciiTheme="majorHAnsi" w:hAnsiTheme="majorHAnsi" w:cstheme="majorHAnsi"/>
+          <w:sz w:val="24"/>
+          <w:szCs w:val="24"/>
+        </w:rPr>
+        <w:br/>
+        <w:t xml:space="preserve">   cd dsa-fraud-detector</w:t>
+      </w:r>
+    </w:p>
+    <w:p>
+      <w:pPr>
+        <w:spacing w:after="0"/>
+        <w:rPr>
+          <w:rFonts w:asciiTheme="majorHAnsi" w:hAnsiTheme="majorHAnsi" w:cstheme="majorHAnsi"/>
+          <w:sz w:val="24"/>
+          <w:szCs w:val="24"/>
+        </w:rPr>
+      </w:pPr>
+      <w:r>
+        <w:rPr>
+          <w:rFonts w:asciiTheme="majorHAnsi" w:hAnsiTheme="majorHAnsi" w:cstheme="majorHAnsi"/>
+          <w:sz w:val="24"/>
+          <w:szCs w:val="24"/>
+        </w:rPr>
+        <w:t>The following files were</w:t>
+      </w:r>
+      <w:r>
+        <w:rPr>
+          <w:rFonts w:asciiTheme="majorHAnsi" w:hAnsiTheme="majorHAnsi" w:cstheme="majorHAnsi"/>
+          <w:sz w:val="24"/>
+          <w:szCs w:val="24"/>
+        </w:rPr>
+        <w:t xml:space="preserve"> saved here due to git size restrictions</w:t>
+      </w:r>
+      <w:r>
+        <w:rPr>
+          <w:rFonts w:asciiTheme="majorHAnsi" w:hAnsiTheme="majorHAnsi" w:cstheme="majorHAnsi"/>
+          <w:sz w:val="24"/>
+          <w:szCs w:val="24"/>
+        </w:rPr>
+        <w:t xml:space="preserve">: </w:t>
+      </w:r>
+      <w:hyperlink r:id="rId7" w:history="1">
         <w:r>
           <w:rPr>
             <w:rStyle w:val="Hyperlink"/>
@@ -887,7 +940,7 @@
             <w:sz w:val="24"/>
             <w:szCs w:val="24"/>
           </w:rPr>
-          <w:t>.git</w:t>
+          <w:t>https://bit.ly/dsa_ai_ml</w:t>
         </w:r>
       </w:hyperlink>
       <w:r>
@@ -898,30 +951,65 @@
         </w:rPr>
         <w:t xml:space="preserve"> </w:t>
       </w:r>
-      <w:r>
-        <w:rPr>
-          <w:rFonts w:asciiTheme="majorHAnsi" w:hAnsiTheme="majorHAnsi" w:cstheme="majorHAnsi"/>
-          <w:sz w:val="24"/>
-          <w:szCs w:val="24"/>
-        </w:rPr>
-        <w:br/>
-        <w:t xml:space="preserve">   cd dsa-fraud-detector</w:t>
-      </w:r>
-      <w:r>
-        <w:rPr>
-          <w:rFonts w:asciiTheme="majorHAnsi" w:hAnsiTheme="majorHAnsi" w:cstheme="majorHAnsi"/>
-          <w:sz w:val="24"/>
-          <w:szCs w:val="24"/>
-        </w:rPr>
-        <w:br/>
-      </w:r>
-      <w:r>
-        <w:rPr>
-          <w:rFonts w:asciiTheme="majorHAnsi" w:hAnsiTheme="majorHAnsi" w:cstheme="majorHAnsi"/>
-          <w:sz w:val="24"/>
-          <w:szCs w:val="24"/>
-        </w:rPr>
-        <w:br/>
+    </w:p>
+    <w:p>
+      <w:pPr>
+        <w:pStyle w:val="ListParagraph"/>
+        <w:numPr>
+          <w:ilvl w:val="0"/>
+          <w:numId w:val="10"/>
+        </w:numPr>
+        <w:rPr>
+          <w:rFonts w:asciiTheme="majorHAnsi" w:hAnsiTheme="majorHAnsi" w:cstheme="majorHAnsi"/>
+          <w:sz w:val="24"/>
+          <w:szCs w:val="24"/>
+        </w:rPr>
+      </w:pPr>
+      <w:r>
+        <w:rPr>
+          <w:rFonts w:asciiTheme="majorHAnsi" w:hAnsiTheme="majorHAnsi" w:cstheme="majorHAnsi"/>
+          <w:sz w:val="24"/>
+          <w:szCs w:val="24"/>
+        </w:rPr>
+        <w:t>smote_balanced_data.csv</w:t>
+      </w:r>
+    </w:p>
+    <w:p>
+      <w:pPr>
+        <w:pStyle w:val="ListParagraph"/>
+        <w:numPr>
+          <w:ilvl w:val="0"/>
+          <w:numId w:val="10"/>
+        </w:numPr>
+        <w:rPr>
+          <w:rFonts w:asciiTheme="majorHAnsi" w:hAnsiTheme="majorHAnsi" w:cstheme="majorHAnsi"/>
+          <w:sz w:val="24"/>
+          <w:szCs w:val="24"/>
+        </w:rPr>
+      </w:pPr>
+      <w:r>
+        <w:rPr>
+          <w:rFonts w:asciiTheme="majorHAnsi" w:hAnsiTheme="majorHAnsi" w:cstheme="majorHAnsi"/>
+          <w:sz w:val="24"/>
+          <w:szCs w:val="24"/>
+        </w:rPr>
+        <w:t>train_transaction.csv</w:t>
+      </w:r>
+    </w:p>
+    <w:p>
+      <w:pPr>
+        <w:rPr>
+          <w:rFonts w:asciiTheme="majorHAnsi" w:hAnsiTheme="majorHAnsi" w:cstheme="majorHAnsi"/>
+          <w:sz w:val="24"/>
+          <w:szCs w:val="24"/>
+        </w:rPr>
+      </w:pPr>
+      <w:r>
+        <w:rPr>
+          <w:rFonts w:asciiTheme="majorHAnsi" w:hAnsiTheme="majorHAnsi" w:cstheme="majorHAnsi"/>
+          <w:sz w:val="24"/>
+          <w:szCs w:val="24"/>
+        </w:rPr>
         <w:t xml:space="preserve">2. </w:t>
       </w:r>
       <w:r>
@@ -1098,7 +1186,7 @@
         <w:br/>
         <w:t xml:space="preserve">   Open </w:t>
       </w:r>
-      <w:hyperlink r:id="rId7" w:history="1">
+      <w:hyperlink r:id="rId8" w:history="1">
         <w:r>
           <w:rPr>
             <w:rStyle w:val="Hyperlink"/>
@@ -1755,6 +1843,119 @@
       </w:rPr>
     </w:lvl>
   </w:abstractNum>
+  <w:abstractNum w:abstractNumId="9" w15:restartNumberingAfterBreak="0">
+    <w:nsid w:val="699723F2"/>
+    <w:multiLevelType w:val="hybridMultilevel"/>
+    <w:tmpl w:val="47724D28"/>
+    <w:lvl w:ilvl="0" w:tplc="08090001">
+      <w:start w:val="1"/>
+      <w:numFmt w:val="bullet"/>
+      <w:lvlText w:val=""/>
+      <w:lvlJc w:val="left"/>
+      <w:pPr>
+        <w:ind w:left="720" w:hanging="360"/>
+      </w:pPr>
+      <w:rPr>
+        <w:rFonts w:ascii="Symbol" w:hAnsi="Symbol" w:hint="default"/>
+      </w:rPr>
+    </w:lvl>
+    <w:lvl w:ilvl="1" w:tplc="08090003" w:tentative="1">
+      <w:start w:val="1"/>
+      <w:numFmt w:val="bullet"/>
+      <w:lvlText w:val="o"/>
+      <w:lvlJc w:val="left"/>
+      <w:pPr>
+        <w:ind w:left="1440" w:hanging="360"/>
+      </w:pPr>
+      <w:rPr>
+        <w:rFonts w:ascii="Courier New" w:hAnsi="Courier New" w:cs="Courier New" w:hint="default"/>
+      </w:rPr>
+    </w:lvl>
+    <w:lvl w:ilvl="2" w:tplc="08090005" w:tentative="1">
+      <w:start w:val="1"/>
+      <w:numFmt w:val="bullet"/>
+      <w:lvlText w:val=""/>
+      <w:lvlJc w:val="left"/>
+      <w:pPr>
+        <w:ind w:left="2160" w:hanging="360"/>
+      </w:pPr>
+      <w:rPr>
+        <w:rFonts w:ascii="Wingdings" w:hAnsi="Wingdings" w:hint="default"/>
+      </w:rPr>
+    </w:lvl>
+    <w:lvl w:ilvl="3" w:tplc="08090001" w:tentative="1">
+      <w:start w:val="1"/>
+      <w:numFmt w:val="bullet"/>
+      <w:lvlText w:val=""/>
+      <w:lvlJc w:val="left"/>
+      <w:pPr>
+        <w:ind w:left="2880" w:hanging="360"/>
+      </w:pPr>
+      <w:rPr>
+        <w:rFonts w:ascii="Symbol" w:hAnsi="Symbol" w:hint="default"/>
+      </w:rPr>
+    </w:lvl>
+    <w:lvl w:ilvl="4" w:tplc="08090003" w:tentative="1">
+      <w:start w:val="1"/>
+      <w:numFmt w:val="bullet"/>
+      <w:lvlText w:val="o"/>
+      <w:lvlJc w:val="left"/>
+      <w:pPr>
+        <w:ind w:left="3600" w:hanging="360"/>
+      </w:pPr>
+      <w:rPr>
+        <w:rFonts w:ascii="Courier New" w:hAnsi="Courier New" w:cs="Courier New" w:hint="default"/>
+      </w:rPr>
+    </w:lvl>
+    <w:lvl w:ilvl="5" w:tplc="08090005" w:tentative="1">
+      <w:start w:val="1"/>
+      <w:numFmt w:val="bullet"/>
+      <w:lvlText w:val=""/>
+      <w:lvlJc w:val="left"/>
+      <w:pPr>
+        <w:ind w:left="4320" w:hanging="360"/>
+      </w:pPr>
+      <w:rPr>
+        <w:rFonts w:ascii="Wingdings" w:hAnsi="Wingdings" w:hint="default"/>
+      </w:rPr>
+    </w:lvl>
+    <w:lvl w:ilvl="6" w:tplc="08090001" w:tentative="1">
+      <w:start w:val="1"/>
+      <w:numFmt w:val="bullet"/>
+      <w:lvlText w:val=""/>
+      <w:lvlJc w:val="left"/>
+      <w:pPr>
+        <w:ind w:left="5040" w:hanging="360"/>
+      </w:pPr>
+      <w:rPr>
+        <w:rFonts w:ascii="Symbol" w:hAnsi="Symbol" w:hint="default"/>
+      </w:rPr>
+    </w:lvl>
+    <w:lvl w:ilvl="7" w:tplc="08090003" w:tentative="1">
+      <w:start w:val="1"/>
+      <w:numFmt w:val="bullet"/>
+      <w:lvlText w:val="o"/>
+      <w:lvlJc w:val="left"/>
+      <w:pPr>
+        <w:ind w:left="5760" w:hanging="360"/>
+      </w:pPr>
+      <w:rPr>
+        <w:rFonts w:ascii="Courier New" w:hAnsi="Courier New" w:cs="Courier New" w:hint="default"/>
+      </w:rPr>
+    </w:lvl>
+    <w:lvl w:ilvl="8" w:tplc="08090005" w:tentative="1">
+      <w:start w:val="1"/>
+      <w:numFmt w:val="bullet"/>
+      <w:lvlText w:val=""/>
+      <w:lvlJc w:val="left"/>
+      <w:pPr>
+        <w:ind w:left="6480" w:hanging="360"/>
+      </w:pPr>
+      <w:rPr>
+        <w:rFonts w:ascii="Wingdings" w:hAnsi="Wingdings" w:hint="default"/>
+      </w:rPr>
+    </w:lvl>
+  </w:abstractNum>
   <w:num w:numId="1" w16cid:durableId="101921303">
     <w:abstractNumId w:val="8"/>
   </w:num>
@@ -1781,6 +1982,9 @@
   </w:num>
   <w:num w:numId="9" w16cid:durableId="1341850463">
     <w:abstractNumId w:val="0"/>
+  </w:num>
+  <w:num w:numId="10" w16cid:durableId="1262297055">
+    <w:abstractNumId w:val="9"/>
   </w:num>
 </w:numbering>
 </file>

</xml_diff>